<commit_message>
feat[pm]: make risks registry
</commit_message>
<xml_diff>
--- a/project-managment/lab-2/2. PMI (Расширенный вариант).docx
+++ b/project-managment/lab-2/2. PMI (Расширенный вариант).docx
@@ -168,7 +168,7 @@
     <w:p>
       <w:pPr>
         <w:rPr>
-          <w:highlight w:val="yellow"/>
+          <w:highlight w:val="green"/>
         </w:rPr>
       </w:pPr>
       <w:r>
@@ -182,7 +182,7 @@
       </w:r>
       <w:r>
         <w:rPr>
-          <w:highlight w:val="yellow"/>
+          <w:highlight w:val="green"/>
         </w:rPr>
         <w:t>Составьте устав проекта. Можно пользоваться любыми подходящими шаблонами и планами структуры документа. При составлении устава не забывайте о ряде ключевых моментов:</w:t>
       </w:r>
@@ -194,12 +194,12 @@
           <w:numId w:val="1"/>
         </w:numPr>
         <w:rPr>
-          <w:highlight w:val="yellow"/>
-        </w:rPr>
-      </w:pPr>
-      <w:r>
-        <w:rPr>
-          <w:highlight w:val="yellow"/>
+          <w:highlight w:val="green"/>
+        </w:rPr>
+      </w:pPr>
+      <w:r>
+        <w:rPr>
+          <w:highlight w:val="green"/>
         </w:rPr>
         <w:t>Цель проекта должна быть сформулирована по методологии SMART.</w:t>
       </w:r>
@@ -211,12 +211,12 @@
           <w:numId w:val="1"/>
         </w:numPr>
         <w:rPr>
-          <w:highlight w:val="yellow"/>
-        </w:rPr>
-      </w:pPr>
-      <w:r>
-        <w:rPr>
-          <w:highlight w:val="yellow"/>
+          <w:highlight w:val="green"/>
+        </w:rPr>
+      </w:pPr>
+      <w:r>
+        <w:rPr>
+          <w:highlight w:val="green"/>
         </w:rPr>
         <w:t>Одной из важнейших целей устава является декларация спектра полномочий руководителя проекта (что он имеет право делать самостоятельно, что он должен согласовывать с вышестоящим руководством, кому и по каким поводам должен отчитываться и т.д.). Поэтому не забывайте про этот пункт.</w:t>
       </w:r>
@@ -229,12 +229,12 @@
         </w:numPr>
         <w:spacing w:after="200"/>
         <w:rPr>
-          <w:highlight w:val="yellow"/>
-        </w:rPr>
-      </w:pPr>
-      <w:r>
-        <w:rPr>
-          <w:highlight w:val="yellow"/>
+          <w:highlight w:val="green"/>
+        </w:rPr>
+      </w:pPr>
+      <w:r>
+        <w:rPr>
+          <w:highlight w:val="green"/>
         </w:rPr>
         <w:t>Не менее важный пункт - перечень конкретных поставок, которые должны быть по итогам выполнения проекта.</w:t>
       </w:r>
@@ -254,7 +254,7 @@
       </w:r>
       <w:r>
         <w:rPr>
-          <w:highlight w:val="yellow"/>
+          <w:highlight w:val="green"/>
         </w:rPr>
         <w:t>Составьте реестр заинтересованных сторон проекта. Не забывайте, что заинтересованные стороны, это все, кто может быть заинтересован в результатах проекта или способен оказывать на него влияние (конечные пользователи, конкуренты, подрядчики, регулирующие органы и т.д. и т.п.), а не только заказчик и команда. Укажите в том числе оценки степени влияния на проект, заинтересованности, выбранную стратегию по отношению к данному лицу.</w:t>
       </w:r>
@@ -266,13 +266,13 @@
       <w:r>
         <w:rPr>
           <w:b/>
-          <w:highlight w:val="yellow"/>
+          <w:highlight w:val="green"/>
         </w:rPr>
         <w:t xml:space="preserve">3) </w:t>
       </w:r>
       <w:r>
         <w:rPr>
-          <w:highlight w:val="yellow"/>
+          <w:highlight w:val="green"/>
         </w:rPr>
         <w:t xml:space="preserve">Составьте Иерархическую структуру работ (ИСР, WBS) вашего проекта и </w:t>
       </w:r>
@@ -284,7 +284,7 @@
       </w:r>
       <w:r>
         <w:rPr>
-          <w:highlight w:val="yellow"/>
+          <w:highlight w:val="green"/>
         </w:rPr>
         <w:t>. Обоснуйте выбранный подход к декомпозиции (продуктовый, функциональный, в соответствии с ЖЦ и т.д.).</w:t>
       </w:r>
@@ -355,10 +355,14 @@
       <w:r>
         <w:rPr>
           <w:b/>
+          <w:highlight w:val="green"/>
         </w:rPr>
         <w:t>7)</w:t>
       </w:r>
       <w:r>
+        <w:rPr>
+          <w:highlight w:val="green"/>
+        </w:rPr>
         <w:t xml:space="preserve"> Составьте реестр рисков для проекта. Укажите в нём оценки вероятности и влияния. Продумайте стратегии реагирования.</w:t>
       </w:r>
     </w:p>

</xml_diff>